<commit_message>
Revised to lock portrait orientation
</commit_message>
<xml_diff>
--- a/Labs/Lab05-Fragments/Lab5BInstructions-CS235AM.docx
+++ b/Labs/Lab05-Fragments/Lab5BInstructions-CS235AM.docx
@@ -1,6 +1,6 @@
 
 <file path=word/document.xml><?xml version="1.0" encoding="utf-8"?>
-<w:document xmlns:wpc="http://schemas.microsoft.com/office/word/2010/wordprocessingCanvas" xmlns:mo="http://schemas.microsoft.com/office/mac/office/2008/main" xmlns:mc="http://schemas.openxmlformats.org/markup-compatibility/2006" xmlns:mv="urn:schemas-microsoft-com:mac:vml" xmlns:o="urn:schemas-microsoft-com:office:office" xmlns:r="http://schemas.openxmlformats.org/officeDocument/2006/relationships" xmlns:m="http://schemas.openxmlformats.org/officeDocument/2006/math" xmlns:v="urn:schemas-microsoft-com:vml" xmlns:wp14="http://schemas.microsoft.com/office/word/2010/wordprocessingDrawing" xmlns:wp="http://schemas.openxmlformats.org/drawingml/2006/wordprocessingDrawing" xmlns:w10="urn:schemas-microsoft-com:office:word" xmlns:w="http://schemas.openxmlformats.org/wordprocessingml/2006/main" xmlns:w14="http://schemas.microsoft.com/office/word/2010/wordml" xmlns:w15="http://schemas.microsoft.com/office/word/2012/wordml" xmlns:wpg="http://schemas.microsoft.com/office/word/2010/wordprocessingGroup" xmlns:wpi="http://schemas.microsoft.com/office/word/2010/wordprocessingInk" xmlns:wne="http://schemas.microsoft.com/office/word/2006/wordml" xmlns:wps="http://schemas.microsoft.com/office/word/2010/wordprocessingShape" mc:Ignorable="w14 w15 wp14">
+<w:document xmlns:wpc="http://schemas.microsoft.com/office/word/2010/wordprocessingCanvas" xmlns:cx="http://schemas.microsoft.com/office/drawing/2014/chartex" xmlns:cx1="http://schemas.microsoft.com/office/drawing/2015/9/8/chartex" xmlns:mc="http://schemas.openxmlformats.org/markup-compatibility/2006" xmlns:o="urn:schemas-microsoft-com:office:office" xmlns:r="http://schemas.openxmlformats.org/officeDocument/2006/relationships" xmlns:m="http://schemas.openxmlformats.org/officeDocument/2006/math" xmlns:v="urn:schemas-microsoft-com:vml" xmlns:wp14="http://schemas.microsoft.com/office/word/2010/wordprocessingDrawing" xmlns:wp="http://schemas.openxmlformats.org/drawingml/2006/wordprocessingDrawing" xmlns:w10="urn:schemas-microsoft-com:office:word" xmlns:w="http://schemas.openxmlformats.org/wordprocessingml/2006/main" xmlns:w14="http://schemas.microsoft.com/office/word/2010/wordml" xmlns:w15="http://schemas.microsoft.com/office/word/2012/wordml" xmlns:w16se="http://schemas.microsoft.com/office/word/2015/wordml/symex" xmlns:wpg="http://schemas.microsoft.com/office/word/2010/wordprocessingGroup" xmlns:wpi="http://schemas.microsoft.com/office/word/2010/wordprocessingInk" xmlns:wne="http://schemas.microsoft.com/office/word/2006/wordml" xmlns:wps="http://schemas.microsoft.com/office/word/2010/wordprocessingShape" mc:Ignorable="w14 w15 w16se wp14">
   <w:body>
     <w:p>
       <w:pPr>
@@ -460,6 +460,32 @@
       <w:pPr>
         <w:pStyle w:val="ListParagraph"/>
         <w:numPr>
+          <w:ilvl w:val="1"/>
+          <w:numId w:val="12"/>
+        </w:numPr>
+        <w:shd w:val="clear" w:color="auto" w:fill="FFFFFF"/>
+        <w:spacing w:after="240" w:line="218" w:lineRule="atLeast"/>
+        <w:rPr>
+          <w:rFonts w:asciiTheme="minorHAnsi" w:hAnsiTheme="minorHAnsi" w:cs="Arial"/>
+          <w:color w:val="000000"/>
+          <w:shd w:val="clear" w:color="auto" w:fill="FFFFFF"/>
+        </w:rPr>
+      </w:pPr>
+      <w:r>
+        <w:rPr>
+          <w:rFonts w:asciiTheme="minorHAnsi" w:hAnsiTheme="minorHAnsi" w:cs="Arial"/>
+          <w:color w:val="000000"/>
+          <w:shd w:val="clear" w:color="auto" w:fill="FFFFFF"/>
+        </w:rPr>
+        <w:t>Lock the orientation to Portrait for small screens</w:t>
+      </w:r>
+      <w:bookmarkStart w:id="0" w:name="_GoBack"/>
+      <w:bookmarkEnd w:id="0"/>
+    </w:p>
+    <w:p>
+      <w:pPr>
+        <w:pStyle w:val="ListParagraph"/>
+        <w:numPr>
           <w:ilvl w:val="0"/>
           <w:numId w:val="12"/>
         </w:numPr>
@@ -602,8 +628,6 @@
           <w:shd w:val="clear" w:color="auto" w:fill="FFFFFF"/>
         </w:rPr>
       </w:pPr>
-      <w:bookmarkStart w:id="0" w:name="_GoBack"/>
-      <w:bookmarkEnd w:id="0"/>
     </w:p>
     <w:p>
       <w:pPr>
@@ -847,21 +871,7 @@
         <w:rPr>
           <w:rFonts w:asciiTheme="minorHAnsi" w:hAnsiTheme="minorHAnsi"/>
         </w:rPr>
-        <w:t>app with each screen-shot labeled. (Please use .</w:t>
-      </w:r>
-      <w:proofErr w:type="spellStart"/>
-      <w:r>
-        <w:rPr>
-          <w:rFonts w:asciiTheme="minorHAnsi" w:hAnsiTheme="minorHAnsi"/>
-        </w:rPr>
-        <w:t>docx</w:t>
-      </w:r>
-      <w:proofErr w:type="spellEnd"/>
-      <w:r>
-        <w:rPr>
-          <w:rFonts w:asciiTheme="minorHAnsi" w:hAnsiTheme="minorHAnsi"/>
-        </w:rPr>
-        <w:t xml:space="preserve"> or .pdf format.)</w:t>
+        <w:t>app with each screen-shot labeled. (Please use .docx or .pdf format.)</w:t>
       </w:r>
     </w:p>
     <w:p>
@@ -881,7 +891,6 @@
         </w:rPr>
         <w:t xml:space="preserve">For part 2: A zip file containing your app’s Visual Studio solution folder. (Make your solution smaller by deleting the </w:t>
       </w:r>
-      <w:proofErr w:type="spellStart"/>
       <w:r>
         <w:rPr>
           <w:rFonts w:asciiTheme="minorHAnsi" w:hAnsiTheme="minorHAnsi"/>
@@ -889,7 +898,6 @@
         </w:rPr>
         <w:t>obj</w:t>
       </w:r>
-      <w:proofErr w:type="spellEnd"/>
       <w:r>
         <w:rPr>
           <w:rFonts w:asciiTheme="minorHAnsi" w:hAnsiTheme="minorHAnsi"/>
@@ -1073,7 +1081,7 @@
 </file>
 
 <file path=word/endnotes.xml><?xml version="1.0" encoding="utf-8"?>
-<w:endnotes xmlns:wpc="http://schemas.microsoft.com/office/word/2010/wordprocessingCanvas" xmlns:mo="http://schemas.microsoft.com/office/mac/office/2008/main" xmlns:mc="http://schemas.openxmlformats.org/markup-compatibility/2006" xmlns:mv="urn:schemas-microsoft-com:mac:vml" xmlns:o="urn:schemas-microsoft-com:office:office" xmlns:r="http://schemas.openxmlformats.org/officeDocument/2006/relationships" xmlns:m="http://schemas.openxmlformats.org/officeDocument/2006/math" xmlns:v="urn:schemas-microsoft-com:vml" xmlns:wp14="http://schemas.microsoft.com/office/word/2010/wordprocessingDrawing" xmlns:wp="http://schemas.openxmlformats.org/drawingml/2006/wordprocessingDrawing" xmlns:w10="urn:schemas-microsoft-com:office:word" xmlns:w="http://schemas.openxmlformats.org/wordprocessingml/2006/main" xmlns:w14="http://schemas.microsoft.com/office/word/2010/wordml" xmlns:w15="http://schemas.microsoft.com/office/word/2012/wordml" xmlns:wpg="http://schemas.microsoft.com/office/word/2010/wordprocessingGroup" xmlns:wpi="http://schemas.microsoft.com/office/word/2010/wordprocessingInk" xmlns:wne="http://schemas.microsoft.com/office/word/2006/wordml" xmlns:wps="http://schemas.microsoft.com/office/word/2010/wordprocessingShape" mc:Ignorable="w14 w15 wp14">
+<w:endnotes xmlns:wpc="http://schemas.microsoft.com/office/word/2010/wordprocessingCanvas" xmlns:cx="http://schemas.microsoft.com/office/drawing/2014/chartex" xmlns:cx1="http://schemas.microsoft.com/office/drawing/2015/9/8/chartex" xmlns:mc="http://schemas.openxmlformats.org/markup-compatibility/2006" xmlns:o="urn:schemas-microsoft-com:office:office" xmlns:r="http://schemas.openxmlformats.org/officeDocument/2006/relationships" xmlns:m="http://schemas.openxmlformats.org/officeDocument/2006/math" xmlns:v="urn:schemas-microsoft-com:vml" xmlns:wp14="http://schemas.microsoft.com/office/word/2010/wordprocessingDrawing" xmlns:wp="http://schemas.openxmlformats.org/drawingml/2006/wordprocessingDrawing" xmlns:w10="urn:schemas-microsoft-com:office:word" xmlns:w="http://schemas.openxmlformats.org/wordprocessingml/2006/main" xmlns:w14="http://schemas.microsoft.com/office/word/2010/wordml" xmlns:w15="http://schemas.microsoft.com/office/word/2012/wordml" xmlns:w16se="http://schemas.microsoft.com/office/word/2015/wordml/symex" xmlns:wpg="http://schemas.microsoft.com/office/word/2010/wordprocessingGroup" xmlns:wpi="http://schemas.microsoft.com/office/word/2010/wordprocessingInk" xmlns:wne="http://schemas.microsoft.com/office/word/2006/wordml" xmlns:wps="http://schemas.microsoft.com/office/word/2010/wordprocessingShape" mc:Ignorable="w14 w15 w16se wp14">
   <w:endnote w:type="separator" w:id="-1">
     <w:p>
       <w:pPr>
@@ -1098,7 +1106,7 @@
 </file>
 
 <file path=word/footer1.xml><?xml version="1.0" encoding="utf-8"?>
-<w:ftr xmlns:wpc="http://schemas.microsoft.com/office/word/2010/wordprocessingCanvas" xmlns:mo="http://schemas.microsoft.com/office/mac/office/2008/main" xmlns:mc="http://schemas.openxmlformats.org/markup-compatibility/2006" xmlns:mv="urn:schemas-microsoft-com:mac:vml" xmlns:o="urn:schemas-microsoft-com:office:office" xmlns:r="http://schemas.openxmlformats.org/officeDocument/2006/relationships" xmlns:m="http://schemas.openxmlformats.org/officeDocument/2006/math" xmlns:v="urn:schemas-microsoft-com:vml" xmlns:wp14="http://schemas.microsoft.com/office/word/2010/wordprocessingDrawing" xmlns:wp="http://schemas.openxmlformats.org/drawingml/2006/wordprocessingDrawing" xmlns:w10="urn:schemas-microsoft-com:office:word" xmlns:w="http://schemas.openxmlformats.org/wordprocessingml/2006/main" xmlns:w14="http://schemas.microsoft.com/office/word/2010/wordml" xmlns:w15="http://schemas.microsoft.com/office/word/2012/wordml" xmlns:wpg="http://schemas.microsoft.com/office/word/2010/wordprocessingGroup" xmlns:wpi="http://schemas.microsoft.com/office/word/2010/wordprocessingInk" xmlns:wne="http://schemas.microsoft.com/office/word/2006/wordml" xmlns:wps="http://schemas.microsoft.com/office/word/2010/wordprocessingShape" mc:Ignorable="w14 w15 wp14">
+<w:ftr xmlns:wpc="http://schemas.microsoft.com/office/word/2010/wordprocessingCanvas" xmlns:cx="http://schemas.microsoft.com/office/drawing/2014/chartex" xmlns:cx1="http://schemas.microsoft.com/office/drawing/2015/9/8/chartex" xmlns:mc="http://schemas.openxmlformats.org/markup-compatibility/2006" xmlns:o="urn:schemas-microsoft-com:office:office" xmlns:r="http://schemas.openxmlformats.org/officeDocument/2006/relationships" xmlns:m="http://schemas.openxmlformats.org/officeDocument/2006/math" xmlns:v="urn:schemas-microsoft-com:vml" xmlns:wp14="http://schemas.microsoft.com/office/word/2010/wordprocessingDrawing" xmlns:wp="http://schemas.openxmlformats.org/drawingml/2006/wordprocessingDrawing" xmlns:w10="urn:schemas-microsoft-com:office:word" xmlns:w="http://schemas.openxmlformats.org/wordprocessingml/2006/main" xmlns:w14="http://schemas.microsoft.com/office/word/2010/wordml" xmlns:w15="http://schemas.microsoft.com/office/word/2012/wordml" xmlns:w16se="http://schemas.microsoft.com/office/word/2015/wordml/symex" xmlns:wpg="http://schemas.microsoft.com/office/word/2010/wordprocessingGroup" xmlns:wpi="http://schemas.microsoft.com/office/word/2010/wordprocessingInk" xmlns:wne="http://schemas.microsoft.com/office/word/2006/wordml" xmlns:wps="http://schemas.microsoft.com/office/word/2010/wordprocessingShape" mc:Ignorable="w14 w15 w16se wp14">
   <w:p>
     <w:pPr>
       <w:pStyle w:val="Footer"/>
@@ -1120,7 +1128,7 @@
 </file>
 
 <file path=word/footnotes.xml><?xml version="1.0" encoding="utf-8"?>
-<w:footnotes xmlns:wpc="http://schemas.microsoft.com/office/word/2010/wordprocessingCanvas" xmlns:mo="http://schemas.microsoft.com/office/mac/office/2008/main" xmlns:mc="http://schemas.openxmlformats.org/markup-compatibility/2006" xmlns:mv="urn:schemas-microsoft-com:mac:vml" xmlns:o="urn:schemas-microsoft-com:office:office" xmlns:r="http://schemas.openxmlformats.org/officeDocument/2006/relationships" xmlns:m="http://schemas.openxmlformats.org/officeDocument/2006/math" xmlns:v="urn:schemas-microsoft-com:vml" xmlns:wp14="http://schemas.microsoft.com/office/word/2010/wordprocessingDrawing" xmlns:wp="http://schemas.openxmlformats.org/drawingml/2006/wordprocessingDrawing" xmlns:w10="urn:schemas-microsoft-com:office:word" xmlns:w="http://schemas.openxmlformats.org/wordprocessingml/2006/main" xmlns:w14="http://schemas.microsoft.com/office/word/2010/wordml" xmlns:w15="http://schemas.microsoft.com/office/word/2012/wordml" xmlns:wpg="http://schemas.microsoft.com/office/word/2010/wordprocessingGroup" xmlns:wpi="http://schemas.microsoft.com/office/word/2010/wordprocessingInk" xmlns:wne="http://schemas.microsoft.com/office/word/2006/wordml" xmlns:wps="http://schemas.microsoft.com/office/word/2010/wordprocessingShape" mc:Ignorable="w14 w15 wp14">
+<w:footnotes xmlns:wpc="http://schemas.microsoft.com/office/word/2010/wordprocessingCanvas" xmlns:cx="http://schemas.microsoft.com/office/drawing/2014/chartex" xmlns:cx1="http://schemas.microsoft.com/office/drawing/2015/9/8/chartex" xmlns:mc="http://schemas.openxmlformats.org/markup-compatibility/2006" xmlns:o="urn:schemas-microsoft-com:office:office" xmlns:r="http://schemas.openxmlformats.org/officeDocument/2006/relationships" xmlns:m="http://schemas.openxmlformats.org/officeDocument/2006/math" xmlns:v="urn:schemas-microsoft-com:vml" xmlns:wp14="http://schemas.microsoft.com/office/word/2010/wordprocessingDrawing" xmlns:wp="http://schemas.openxmlformats.org/drawingml/2006/wordprocessingDrawing" xmlns:w10="urn:schemas-microsoft-com:office:word" xmlns:w="http://schemas.openxmlformats.org/wordprocessingml/2006/main" xmlns:w14="http://schemas.microsoft.com/office/word/2010/wordml" xmlns:w15="http://schemas.microsoft.com/office/word/2012/wordml" xmlns:w16se="http://schemas.microsoft.com/office/word/2015/wordml/symex" xmlns:wpg="http://schemas.microsoft.com/office/word/2010/wordprocessingGroup" xmlns:wpi="http://schemas.microsoft.com/office/word/2010/wordprocessingInk" xmlns:wne="http://schemas.microsoft.com/office/word/2006/wordml" xmlns:wps="http://schemas.microsoft.com/office/word/2010/wordprocessingShape" mc:Ignorable="w14 w15 w16se wp14">
   <w:footnote w:type="separator" w:id="-1">
     <w:p>
       <w:pPr>
@@ -1145,7 +1153,7 @@
 </file>
 
 <file path=word/header1.xml><?xml version="1.0" encoding="utf-8"?>
-<w:hdr xmlns:wpc="http://schemas.microsoft.com/office/word/2010/wordprocessingCanvas" xmlns:mo="http://schemas.microsoft.com/office/mac/office/2008/main" xmlns:mc="http://schemas.openxmlformats.org/markup-compatibility/2006" xmlns:mv="urn:schemas-microsoft-com:mac:vml" xmlns:o="urn:schemas-microsoft-com:office:office" xmlns:r="http://schemas.openxmlformats.org/officeDocument/2006/relationships" xmlns:m="http://schemas.openxmlformats.org/officeDocument/2006/math" xmlns:v="urn:schemas-microsoft-com:vml" xmlns:wp14="http://schemas.microsoft.com/office/word/2010/wordprocessingDrawing" xmlns:wp="http://schemas.openxmlformats.org/drawingml/2006/wordprocessingDrawing" xmlns:w10="urn:schemas-microsoft-com:office:word" xmlns:w="http://schemas.openxmlformats.org/wordprocessingml/2006/main" xmlns:w14="http://schemas.microsoft.com/office/word/2010/wordml" xmlns:w15="http://schemas.microsoft.com/office/word/2012/wordml" xmlns:wpg="http://schemas.microsoft.com/office/word/2010/wordprocessingGroup" xmlns:wpi="http://schemas.microsoft.com/office/word/2010/wordprocessingInk" xmlns:wne="http://schemas.microsoft.com/office/word/2006/wordml" xmlns:wps="http://schemas.microsoft.com/office/word/2010/wordprocessingShape" mc:Ignorable="w14 w15 wp14">
+<w:hdr xmlns:wpc="http://schemas.microsoft.com/office/word/2010/wordprocessingCanvas" xmlns:cx="http://schemas.microsoft.com/office/drawing/2014/chartex" xmlns:cx1="http://schemas.microsoft.com/office/drawing/2015/9/8/chartex" xmlns:mc="http://schemas.openxmlformats.org/markup-compatibility/2006" xmlns:o="urn:schemas-microsoft-com:office:office" xmlns:r="http://schemas.openxmlformats.org/officeDocument/2006/relationships" xmlns:m="http://schemas.openxmlformats.org/officeDocument/2006/math" xmlns:v="urn:schemas-microsoft-com:vml" xmlns:wp14="http://schemas.microsoft.com/office/word/2010/wordprocessingDrawing" xmlns:wp="http://schemas.openxmlformats.org/drawingml/2006/wordprocessingDrawing" xmlns:w10="urn:schemas-microsoft-com:office:word" xmlns:w="http://schemas.openxmlformats.org/wordprocessingml/2006/main" xmlns:w14="http://schemas.microsoft.com/office/word/2010/wordml" xmlns:w15="http://schemas.microsoft.com/office/word/2012/wordml" xmlns:w16se="http://schemas.microsoft.com/office/word/2015/wordml/symex" xmlns:wpg="http://schemas.microsoft.com/office/word/2010/wordprocessingGroup" xmlns:wpi="http://schemas.microsoft.com/office/word/2010/wordprocessingInk" xmlns:wne="http://schemas.microsoft.com/office/word/2006/wordml" xmlns:wps="http://schemas.microsoft.com/office/word/2010/wordprocessingShape" mc:Ignorable="w14 w15 w16se wp14">
   <w:p>
     <w:pPr>
       <w:pStyle w:val="Header"/>
@@ -1196,8 +1204,8 @@
 </file>
 
 <file path=word/numbering.xml><?xml version="1.0" encoding="utf-8"?>
-<w:numbering xmlns:wpc="http://schemas.microsoft.com/office/word/2010/wordprocessingCanvas" xmlns:mo="http://schemas.microsoft.com/office/mac/office/2008/main" xmlns:mc="http://schemas.openxmlformats.org/markup-compatibility/2006" xmlns:mv="urn:schemas-microsoft-com:mac:vml" xmlns:o="urn:schemas-microsoft-com:office:office" xmlns:r="http://schemas.openxmlformats.org/officeDocument/2006/relationships" xmlns:m="http://schemas.openxmlformats.org/officeDocument/2006/math" xmlns:v="urn:schemas-microsoft-com:vml" xmlns:wp14="http://schemas.microsoft.com/office/word/2010/wordprocessingDrawing" xmlns:wp="http://schemas.openxmlformats.org/drawingml/2006/wordprocessingDrawing" xmlns:w10="urn:schemas-microsoft-com:office:word" xmlns:w="http://schemas.openxmlformats.org/wordprocessingml/2006/main" xmlns:w14="http://schemas.microsoft.com/office/word/2010/wordml" xmlns:w15="http://schemas.microsoft.com/office/word/2012/wordml" xmlns:wpg="http://schemas.microsoft.com/office/word/2010/wordprocessingGroup" xmlns:wpi="http://schemas.microsoft.com/office/word/2010/wordprocessingInk" xmlns:wne="http://schemas.microsoft.com/office/word/2006/wordml" xmlns:wps="http://schemas.microsoft.com/office/word/2010/wordprocessingShape" mc:Ignorable="w14 w15 wp14">
-  <w:abstractNum w:abstractNumId="0">
+<w:numbering xmlns:wpc="http://schemas.microsoft.com/office/word/2010/wordprocessingCanvas" xmlns:cx="http://schemas.microsoft.com/office/drawing/2014/chartex" xmlns:cx1="http://schemas.microsoft.com/office/drawing/2015/9/8/chartex" xmlns:mc="http://schemas.openxmlformats.org/markup-compatibility/2006" xmlns:o="urn:schemas-microsoft-com:office:office" xmlns:r="http://schemas.openxmlformats.org/officeDocument/2006/relationships" xmlns:m="http://schemas.openxmlformats.org/officeDocument/2006/math" xmlns:v="urn:schemas-microsoft-com:vml" xmlns:wp14="http://schemas.microsoft.com/office/word/2010/wordprocessingDrawing" xmlns:wp="http://schemas.openxmlformats.org/drawingml/2006/wordprocessingDrawing" xmlns:w10="urn:schemas-microsoft-com:office:word" xmlns:w="http://schemas.openxmlformats.org/wordprocessingml/2006/main" xmlns:w14="http://schemas.microsoft.com/office/word/2010/wordml" xmlns:w15="http://schemas.microsoft.com/office/word/2012/wordml" xmlns:w16se="http://schemas.microsoft.com/office/word/2015/wordml/symex" xmlns:wpg="http://schemas.microsoft.com/office/word/2010/wordprocessingGroup" xmlns:wpi="http://schemas.microsoft.com/office/word/2010/wordprocessingInk" xmlns:wne="http://schemas.microsoft.com/office/word/2006/wordml" xmlns:wps="http://schemas.microsoft.com/office/word/2010/wordprocessingShape" mc:Ignorable="w14 w15 w16se wp14">
+  <w:abstractNum w:abstractNumId="0" w15:restartNumberingAfterBreak="0">
     <w:nsid w:val="FFFFFF1D"/>
     <w:multiLevelType w:val="multilevel"/>
     <w:tmpl w:val="CC7EA004"/>
@@ -1337,7 +1345,7 @@
       </w:rPr>
     </w:lvl>
   </w:abstractNum>
-  <w:abstractNum w:abstractNumId="1">
+  <w:abstractNum w:abstractNumId="1" w15:restartNumberingAfterBreak="0">
     <w:nsid w:val="00000001"/>
     <w:multiLevelType w:val="multilevel"/>
     <w:tmpl w:val="0409001D"/>
@@ -1426,7 +1434,7 @@
       </w:pPr>
     </w:lvl>
   </w:abstractNum>
-  <w:abstractNum w:abstractNumId="2">
+  <w:abstractNum w:abstractNumId="2" w15:restartNumberingAfterBreak="0">
     <w:nsid w:val="1C33144A"/>
     <w:multiLevelType w:val="multilevel"/>
     <w:tmpl w:val="2B7A68E2"/>
@@ -1543,7 +1551,7 @@
       </w:pPr>
     </w:lvl>
   </w:abstractNum>
-  <w:abstractNum w:abstractNumId="3">
+  <w:abstractNum w:abstractNumId="3" w15:restartNumberingAfterBreak="0">
     <w:nsid w:val="26857AA2"/>
     <w:multiLevelType w:val="hybridMultilevel"/>
     <w:tmpl w:val="EF844F92"/>
@@ -1656,7 +1664,7 @@
       </w:rPr>
     </w:lvl>
   </w:abstractNum>
-  <w:abstractNum w:abstractNumId="4">
+  <w:abstractNum w:abstractNumId="4" w15:restartNumberingAfterBreak="0">
     <w:nsid w:val="2E6F0978"/>
     <w:multiLevelType w:val="hybridMultilevel"/>
     <w:tmpl w:val="C17AFD8A"/>
@@ -1769,7 +1777,7 @@
       </w:rPr>
     </w:lvl>
   </w:abstractNum>
-  <w:abstractNum w:abstractNumId="5">
+  <w:abstractNum w:abstractNumId="5" w15:restartNumberingAfterBreak="0">
     <w:nsid w:val="3B8E7BD1"/>
     <w:multiLevelType w:val="hybridMultilevel"/>
     <w:tmpl w:val="82C8CA90"/>
@@ -1830,7 +1838,7 @@
       <w:lvlJc w:val="left"/>
     </w:lvl>
   </w:abstractNum>
-  <w:abstractNum w:abstractNumId="6">
+  <w:abstractNum w:abstractNumId="6" w15:restartNumberingAfterBreak="0">
     <w:nsid w:val="40123A08"/>
     <w:multiLevelType w:val="hybridMultilevel"/>
     <w:tmpl w:val="2E0C0426"/>
@@ -1943,7 +1951,7 @@
       </w:rPr>
     </w:lvl>
   </w:abstractNum>
-  <w:abstractNum w:abstractNumId="7">
+  <w:abstractNum w:abstractNumId="7" w15:restartNumberingAfterBreak="0">
     <w:nsid w:val="503B21CE"/>
     <w:multiLevelType w:val="hybridMultilevel"/>
     <w:tmpl w:val="37900298"/>
@@ -2056,7 +2064,7 @@
       </w:rPr>
     </w:lvl>
   </w:abstractNum>
-  <w:abstractNum w:abstractNumId="8">
+  <w:abstractNum w:abstractNumId="8" w15:restartNumberingAfterBreak="0">
     <w:nsid w:val="595858D7"/>
     <w:multiLevelType w:val="hybridMultilevel"/>
     <w:tmpl w:val="FA60D374"/>
@@ -2145,7 +2153,7 @@
       </w:pPr>
     </w:lvl>
   </w:abstractNum>
-  <w:abstractNum w:abstractNumId="9">
+  <w:abstractNum w:abstractNumId="9" w15:restartNumberingAfterBreak="0">
     <w:nsid w:val="721133BF"/>
     <w:multiLevelType w:val="multilevel"/>
     <w:tmpl w:val="B48C0810"/>
@@ -2258,7 +2266,7 @@
       </w:pPr>
     </w:lvl>
   </w:abstractNum>
-  <w:abstractNum w:abstractNumId="10">
+  <w:abstractNum w:abstractNumId="10" w15:restartNumberingAfterBreak="0">
     <w:nsid w:val="7B0D6C3D"/>
     <w:multiLevelType w:val="hybridMultilevel"/>
     <w:tmpl w:val="8314363A"/>
@@ -2344,7 +2352,7 @@
       </w:pPr>
     </w:lvl>
   </w:abstractNum>
-  <w:abstractNum w:abstractNumId="11">
+  <w:abstractNum w:abstractNumId="11" w15:restartNumberingAfterBreak="0">
     <w:nsid w:val="7DA62D55"/>
     <w:multiLevelType w:val="hybridMultilevel"/>
     <w:tmpl w:val="05EEFA9A"/>
@@ -2497,7 +2505,7 @@
 </file>
 
 <file path=word/styles.xml><?xml version="1.0" encoding="utf-8"?>
-<w:styles xmlns:mc="http://schemas.openxmlformats.org/markup-compatibility/2006" xmlns:r="http://schemas.openxmlformats.org/officeDocument/2006/relationships" xmlns:w="http://schemas.openxmlformats.org/wordprocessingml/2006/main" xmlns:w14="http://schemas.microsoft.com/office/word/2010/wordml" xmlns:w15="http://schemas.microsoft.com/office/word/2012/wordml" mc:Ignorable="w14 w15">
+<w:styles xmlns:mc="http://schemas.openxmlformats.org/markup-compatibility/2006" xmlns:r="http://schemas.openxmlformats.org/officeDocument/2006/relationships" xmlns:w="http://schemas.openxmlformats.org/wordprocessingml/2006/main" xmlns:w14="http://schemas.microsoft.com/office/word/2010/wordml" xmlns:w15="http://schemas.microsoft.com/office/word/2012/wordml" xmlns:w16se="http://schemas.microsoft.com/office/word/2015/wordml/symex" mc:Ignorable="w14 w15 w16se">
   <w:docDefaults>
     <w:rPrDefault>
       <w:rPr>
@@ -2507,7 +2515,7 @@
     </w:rPrDefault>
     <w:pPrDefault/>
   </w:docDefaults>
-  <w:latentStyles w:defLockedState="0" w:defUIPriority="99" w:defSemiHidden="0" w:defUnhideWhenUsed="0" w:defQFormat="0" w:count="382">
+  <w:latentStyles w:defLockedState="0" w:defUIPriority="99" w:defSemiHidden="0" w:defUnhideWhenUsed="0" w:defQFormat="0" w:count="371">
     <w:lsdException w:name="Normal" w:uiPriority="0" w:qFormat="1"/>
     <w:lsdException w:name="heading 1" w:uiPriority="9" w:qFormat="1"/>
     <w:lsdException w:name="heading 2" w:semiHidden="1" w:uiPriority="9" w:unhideWhenUsed="1" w:qFormat="1"/>
@@ -2664,15 +2672,6 @@
     <w:lsdException w:name="Balloon Text" w:semiHidden="1" w:unhideWhenUsed="1"/>
     <w:lsdException w:name="Table Grid" w:uiPriority="39"/>
     <w:lsdException w:name="Table Theme" w:semiHidden="1" w:unhideWhenUsed="1"/>
-    <w:lsdException w:name="Note Level 1" w:semiHidden="1"/>
-    <w:lsdException w:name="Note Level 2" w:uiPriority="1" w:qFormat="1"/>
-    <w:lsdException w:name="Note Level 3" w:semiHidden="1" w:uiPriority="60" w:unhideWhenUsed="1"/>
-    <w:lsdException w:name="Note Level 4" w:semiHidden="1" w:uiPriority="61" w:unhideWhenUsed="1"/>
-    <w:lsdException w:name="Note Level 5" w:semiHidden="1" w:uiPriority="62" w:unhideWhenUsed="1"/>
-    <w:lsdException w:name="Note Level 6" w:semiHidden="1" w:uiPriority="63" w:unhideWhenUsed="1"/>
-    <w:lsdException w:name="Note Level 7" w:semiHidden="1" w:uiPriority="64" w:unhideWhenUsed="1"/>
-    <w:lsdException w:name="Note Level 8" w:semiHidden="1" w:uiPriority="65" w:unhideWhenUsed="1"/>
-    <w:lsdException w:name="Note Level 9" w:semiHidden="1" w:uiPriority="66" w:unhideWhenUsed="1"/>
     <w:lsdException w:name="Placeholder Text" w:semiHidden="1" w:uiPriority="67" w:unhideWhenUsed="1"/>
     <w:lsdException w:name="No Spacing" w:semiHidden="1" w:uiPriority="68" w:unhideWhenUsed="1"/>
     <w:lsdException w:name="Light Shading" w:uiPriority="69"/>
@@ -2888,8 +2887,6 @@
     <w:lsdException w:name="List Table 5 Dark Accent 6" w:uiPriority="50"/>
     <w:lsdException w:name="List Table 6 Colorful Accent 6" w:uiPriority="51"/>
     <w:lsdException w:name="List Table 7 Colorful Accent 6" w:uiPriority="52"/>
-    <w:lsdException w:name="Mention" w:semiHidden="1" w:unhideWhenUsed="1"/>
-    <w:lsdException w:name="Smart Hyperlink" w:semiHidden="1" w:unhideWhenUsed="1"/>
   </w:latentStyles>
   <w:style w:type="paragraph" w:default="1" w:styleId="Normal">
     <w:name w:val="Normal"/>

</xml_diff>